<commit_message>
React Redux with comments
</commit_message>
<xml_diff>
--- a/Doubts.docx
+++ b/Doubts.docx
@@ -8,22 +8,12 @@
           <w:lang w:val="en-IN"/>
         </w:rPr>
       </w:pPr>
-      <w:proofErr w:type="spellStart"/>
-      <w:proofErr w:type="gramStart"/>
-      <w:r>
-        <w:rPr>
-          <w:lang w:val="en-IN"/>
-        </w:rPr>
-        <w:t>Iteraotr</w:t>
-      </w:r>
-      <w:proofErr w:type="spellEnd"/>
-      <w:r>
-        <w:rPr>
-          <w:lang w:val="en-IN"/>
-        </w:rPr>
-        <w:t xml:space="preserve"> &amp; Generators.</w:t>
-      </w:r>
-      <w:proofErr w:type="gramEnd"/>
+      <w:r>
+        <w:rPr>
+          <w:lang w:val="en-IN"/>
+        </w:rPr>
+        <w:t>Iteraotr &amp; Generators.</w:t>
+      </w:r>
     </w:p>
     <w:p>
       <w:pPr>
@@ -70,73 +60,51 @@
           <w:lang w:val="en-IN"/>
         </w:rPr>
       </w:pPr>
-      <w:proofErr w:type="gramStart"/>
-      <w:r>
-        <w:rPr>
-          <w:lang w:val="en-IN"/>
-        </w:rPr>
-        <w:t>Generators(</w:t>
-      </w:r>
-      <w:proofErr w:type="spellStart"/>
-      <w:proofErr w:type="gramEnd"/>
-      <w:r>
-        <w:rPr>
-          <w:lang w:val="en-IN"/>
-        </w:rPr>
-        <w:t>Ffunction</w:t>
-      </w:r>
-      <w:proofErr w:type="spellEnd"/>
-      <w:r>
-        <w:rPr>
-          <w:lang w:val="en-IN"/>
-        </w:rPr>
-        <w:t>*)</w:t>
-      </w:r>
-    </w:p>
-    <w:p>
-      <w:pPr>
-        <w:rPr>
-          <w:lang w:val="en-IN"/>
-        </w:rPr>
-      </w:pPr>
-      <w:proofErr w:type="gramStart"/>
+      <w:r>
+        <w:rPr>
+          <w:lang w:val="en-IN"/>
+        </w:rPr>
+        <w:t>Generators(Ffunction*)</w:t>
+      </w:r>
+    </w:p>
+    <w:p>
+      <w:pPr>
+        <w:rPr>
+          <w:lang w:val="en-IN"/>
+        </w:rPr>
+      </w:pPr>
       <w:r>
         <w:rPr>
           <w:lang w:val="en-IN"/>
         </w:rPr>
         <w:t>Bind()</w:t>
       </w:r>
-      <w:proofErr w:type="gramEnd"/>
-    </w:p>
-    <w:p>
-      <w:pPr>
-        <w:rPr>
-          <w:lang w:val="en-IN"/>
-        </w:rPr>
-      </w:pPr>
-      <w:proofErr w:type="gramStart"/>
+    </w:p>
+    <w:p>
+      <w:pPr>
+        <w:rPr>
+          <w:lang w:val="en-IN"/>
+        </w:rPr>
+      </w:pPr>
       <w:r>
         <w:rPr>
           <w:lang w:val="en-IN"/>
         </w:rPr>
         <w:t>Call()</w:t>
       </w:r>
-      <w:proofErr w:type="gramEnd"/>
-    </w:p>
-    <w:p>
-      <w:pPr>
-        <w:rPr>
-          <w:lang w:val="en-IN"/>
-        </w:rPr>
-      </w:pPr>
-      <w:proofErr w:type="gramStart"/>
+    </w:p>
+    <w:p>
+      <w:pPr>
+        <w:rPr>
+          <w:lang w:val="en-IN"/>
+        </w:rPr>
+      </w:pPr>
       <w:r>
         <w:rPr>
           <w:lang w:val="en-IN"/>
         </w:rPr>
         <w:t>Apply()</w:t>
       </w:r>
-      <w:proofErr w:type="gramEnd"/>
     </w:p>
     <w:p>
       <w:pPr>
@@ -163,44 +131,45 @@
           <w:lang w:val="en-IN"/>
         </w:rPr>
       </w:pPr>
-      <w:proofErr w:type="spellStart"/>
-      <w:proofErr w:type="gramStart"/>
-      <w:r>
-        <w:rPr>
-          <w:lang w:val="en-IN"/>
-        </w:rPr>
-        <w:t>Concat</w:t>
-      </w:r>
-      <w:proofErr w:type="spellEnd"/>
-      <w:r>
-        <w:rPr>
-          <w:lang w:val="en-IN"/>
-        </w:rPr>
-        <w:t>()</w:t>
-      </w:r>
-      <w:proofErr w:type="gramEnd"/>
-    </w:p>
-    <w:p>
-      <w:pPr>
-        <w:rPr>
-          <w:lang w:val="en-IN"/>
-        </w:rPr>
-      </w:pPr>
-      <w:proofErr w:type="gramStart"/>
+      <w:r>
+        <w:rPr>
+          <w:lang w:val="en-IN"/>
+        </w:rPr>
+        <w:t>Concat()</w:t>
+      </w:r>
+    </w:p>
+    <w:p>
+      <w:pPr>
+        <w:rPr>
+          <w:lang w:val="en-IN"/>
+        </w:rPr>
+      </w:pPr>
       <w:r>
         <w:rPr>
           <w:lang w:val="en-IN"/>
         </w:rPr>
         <w:t>Match()</w:t>
       </w:r>
-      <w:proofErr w:type="gramEnd"/>
-    </w:p>
-    <w:p>
-      <w:pPr>
-        <w:rPr>
-          <w:lang w:val="en-IN"/>
-        </w:rPr>
-      </w:pPr>
+    </w:p>
+    <w:p>
+      <w:pPr>
+        <w:rPr>
+          <w:lang w:val="en-IN"/>
+        </w:rPr>
+      </w:pPr>
+    </w:p>
+    <w:p>
+      <w:pPr>
+        <w:rPr>
+          <w:lang w:val="en-IN"/>
+        </w:rPr>
+      </w:pPr>
+      <w:r>
+        <w:rPr>
+          <w:lang w:val="en-IN"/>
+        </w:rPr>
+        <w:t>CSS or flex box course UDEMY</w:t>
+      </w:r>
     </w:p>
     <w:sectPr>
       <w:pgSz w:w="12240" w:h="15840"/>

</xml_diff>

<commit_message>
before andrew course start
</commit_message>
<xml_diff>
--- a/Doubts.docx
+++ b/Doubts.docx
@@ -170,6 +170,66 @@
         </w:rPr>
         <w:t>CSS or flex box course UDEMY</w:t>
       </w:r>
+    </w:p>
+    <w:p>
+      <w:pPr>
+        <w:rPr>
+          <w:lang w:val="en-IN"/>
+        </w:rPr>
+      </w:pPr>
+    </w:p>
+    <w:p>
+      <w:pPr>
+        <w:rPr>
+          <w:lang w:val="en-IN"/>
+        </w:rPr>
+      </w:pPr>
+    </w:p>
+    <w:p>
+      <w:pPr>
+        <w:rPr>
+          <w:lang w:val="en-IN"/>
+        </w:rPr>
+      </w:pPr>
+      <w:r>
+        <w:rPr>
+          <w:lang w:val="en-IN"/>
+        </w:rPr>
+        <w:t>Auxillary function</w:t>
+      </w:r>
+    </w:p>
+    <w:p>
+      <w:pPr>
+        <w:rPr>
+          <w:lang w:val="en-IN"/>
+        </w:rPr>
+      </w:pPr>
+      <w:r>
+        <w:rPr>
+          <w:lang w:val="en-IN"/>
+        </w:rPr>
+        <w:t>Dynamic css classes with component scope only</w:t>
+      </w:r>
+    </w:p>
+    <w:p>
+      <w:pPr>
+        <w:rPr>
+          <w:lang w:val="en-IN"/>
+        </w:rPr>
+      </w:pPr>
+      <w:r>
+        <w:rPr>
+          <w:lang w:val="en-IN"/>
+        </w:rPr>
+        <w:t>Reduce ()</w:t>
+      </w:r>
+    </w:p>
+    <w:p>
+      <w:pPr>
+        <w:rPr>
+          <w:lang w:val="en-IN"/>
+        </w:rPr>
+      </w:pPr>
     </w:p>
     <w:sectPr>
       <w:pgSz w:w="12240" w:h="15840"/>

</xml_diff>